<commit_message>
feat: integration de la base de données
</commit_message>
<xml_diff>
--- a/documents/setup.docx
+++ b/documents/setup.docx
@@ -4,7 +4,21 @@
   <w:body>
     <w:p>
       <w:r>
-        <w:t xml:space="preserve">Dans le but d’améliorer mon projet initialement élaboré avec HTML, CSS et JavaScript, j’ai opté pour le cadre du framework Nuxt.js basé sur Vue.js et notamment pour mieux organiser le code, pour améliorer la vitesse du site et pour développer des fonctions plus avancées. </w:t>
+        <w:t xml:space="preserve">Dans le but d’améliorer mon projet initialement élaboré avec HTML, CSS et JavaScript, j’ai opté pour le cadre du </w:t>
+      </w:r>
+      <w:proofErr w:type="spellStart"/>
+      <w:r>
+        <w:t>framework</w:t>
+      </w:r>
+      <w:proofErr w:type="spellEnd"/>
+      <w:r>
+        <w:t xml:space="preserve"> Nuxt.js basé sur Vue.js et notamment pour mieux organiser le code</w:t>
+      </w:r>
+      <w:r>
+        <w:t xml:space="preserve"> </w:t>
+      </w:r>
+      <w:r>
+        <w:t xml:space="preserve">et pour développer des fonctions plus avancées. </w:t>
       </w:r>
     </w:p>
     <w:p/>
@@ -18,27 +32,155 @@
     </w:p>
     <w:p>
       <w:r>
-        <w:t xml:space="preserve">J’ai dans un premier temps installé Node.js pour pouvoir faire fonctionner Nuxt, et dans un second temps, j’ai mis en place mon projet Nuxt avec npx create-nuxt-app, et j’ai produit certains choix utiles afin de tenir compte de mes besoins : </w:t>
-      </w:r>
-    </w:p>
-    <w:p>
-      <w:r>
-        <w:t>Gestionnaire de packages : npm est ma préférence (yarn étant également proposé).</w:t>
-      </w:r>
-    </w:p>
-    <w:p>
-      <w:r>
-        <w:t>Moteur de template : j’ai opté pour le choix HTML.</w:t>
-      </w:r>
-    </w:p>
-    <w:p>
-      <w:r>
-        <w:t>Modules de Nuxt : j’ai rajouté Axios pour simplifier les requêtes et PWA pour donner plus de performance à mon application.</w:t>
-      </w:r>
-    </w:p>
-    <w:p>
-      <w:r>
-        <w:t>Linting and CI (Continuous Integration) : ESLint a mon choix afin de garder le code propre et bien structuré.</w:t>
+        <w:t xml:space="preserve">J’ai dans un premier temps installé Node.js pour pouvoir faire fonctionner </w:t>
+      </w:r>
+      <w:proofErr w:type="spellStart"/>
+      <w:r>
+        <w:t>Nuxt</w:t>
+      </w:r>
+      <w:proofErr w:type="spellEnd"/>
+      <w:r>
+        <w:t xml:space="preserve">, et dans un second temps, j’ai mis en place mon projet </w:t>
+      </w:r>
+      <w:proofErr w:type="spellStart"/>
+      <w:r>
+        <w:t>Nuxt</w:t>
+      </w:r>
+      <w:proofErr w:type="spellEnd"/>
+      <w:r>
+        <w:t xml:space="preserve"> avec </w:t>
+      </w:r>
+      <w:proofErr w:type="spellStart"/>
+      <w:r>
+        <w:t>npx</w:t>
+      </w:r>
+      <w:proofErr w:type="spellEnd"/>
+      <w:r>
+        <w:t xml:space="preserve"> </w:t>
+      </w:r>
+      <w:proofErr w:type="spellStart"/>
+      <w:r>
+        <w:t>create</w:t>
+      </w:r>
+      <w:proofErr w:type="spellEnd"/>
+      <w:r>
+        <w:t>-</w:t>
+      </w:r>
+      <w:proofErr w:type="spellStart"/>
+      <w:r>
+        <w:t>nuxt</w:t>
+      </w:r>
+      <w:proofErr w:type="spellEnd"/>
+      <w:r>
+        <w:t xml:space="preserve">-app, et j’ai produit certains choix utiles afin de tenir compte de mes besoins : </w:t>
+      </w:r>
+    </w:p>
+    <w:p>
+      <w:r>
+        <w:t xml:space="preserve">Gestionnaire de packages : </w:t>
+      </w:r>
+      <w:proofErr w:type="spellStart"/>
+      <w:r>
+        <w:t>npm</w:t>
+      </w:r>
+      <w:proofErr w:type="spellEnd"/>
+      <w:r>
+        <w:t xml:space="preserve"> est ma préférence (</w:t>
+      </w:r>
+      <w:proofErr w:type="spellStart"/>
+      <w:r>
+        <w:t>yarn</w:t>
+      </w:r>
+      <w:proofErr w:type="spellEnd"/>
+      <w:r>
+        <w:t xml:space="preserve"> étant également proposé).</w:t>
+      </w:r>
+    </w:p>
+    <w:p>
+      <w:r>
+        <w:t xml:space="preserve">Moteur de </w:t>
+      </w:r>
+      <w:proofErr w:type="spellStart"/>
+      <w:r>
+        <w:t>template</w:t>
+      </w:r>
+      <w:proofErr w:type="spellEnd"/>
+      <w:r>
+        <w:t xml:space="preserve"> : j’ai opté pour le choix HTML.</w:t>
+      </w:r>
+    </w:p>
+    <w:p>
+      <w:r>
+        <w:t xml:space="preserve">Modules de </w:t>
+      </w:r>
+      <w:proofErr w:type="spellStart"/>
+      <w:r>
+        <w:t>Nuxt</w:t>
+      </w:r>
+      <w:proofErr w:type="spellEnd"/>
+      <w:r>
+        <w:t xml:space="preserve"> : j’ai rajouté Axios pour simplifier les requêtes et PWA pour donner plus de performance à mon application.</w:t>
+      </w:r>
+    </w:p>
+    <w:p>
+      <w:proofErr w:type="spellStart"/>
+      <w:r>
+        <w:t>Linting</w:t>
+      </w:r>
+      <w:proofErr w:type="spellEnd"/>
+      <w:r>
+        <w:t xml:space="preserve"> and CI (</w:t>
+      </w:r>
+      <w:proofErr w:type="spellStart"/>
+      <w:r>
+        <w:t>Continuous</w:t>
+      </w:r>
+      <w:proofErr w:type="spellEnd"/>
+      <w:r>
+        <w:t xml:space="preserve"> </w:t>
+      </w:r>
+      <w:proofErr w:type="spellStart"/>
+      <w:r>
+        <w:t>Integration</w:t>
+      </w:r>
+      <w:proofErr w:type="spellEnd"/>
+      <w:r>
+        <w:t xml:space="preserve">) : </w:t>
+      </w:r>
+      <w:proofErr w:type="spellStart"/>
+      <w:r>
+        <w:t>ESLint</w:t>
+      </w:r>
+      <w:proofErr w:type="spellEnd"/>
+      <w:r>
+        <w:t xml:space="preserve"> </w:t>
+      </w:r>
+      <w:proofErr w:type="spellStart"/>
+      <w:r>
+        <w:t>a</w:t>
+      </w:r>
+      <w:proofErr w:type="spellEnd"/>
+      <w:r>
+        <w:t xml:space="preserve"> mon choix afin de garder le code propre et bien structuré.</w:t>
+      </w:r>
+      <w:r>
+        <w:t xml:space="preserve"> </w:t>
+      </w:r>
+      <w:proofErr w:type="gramStart"/>
+      <w:r>
+        <w:t>Je savais pas</w:t>
+      </w:r>
+      <w:proofErr w:type="gramEnd"/>
+      <w:r>
+        <w:t xml:space="preserve"> ce que c’est mais, j’ai toujours du mal à savoir à quoi ça sert mais je penses que c’est pour éviter les faute de syntaxe </w:t>
+      </w:r>
+      <w:proofErr w:type="spellStart"/>
+      <w:r>
+        <w:t>etc</w:t>
+      </w:r>
+      <w:proofErr w:type="spellEnd"/>
+      <w:r>
+        <w:t xml:space="preserve"> </w:t>
       </w:r>
     </w:p>
     <w:p>
@@ -48,7 +190,15 @@
     </w:p>
     <w:p>
       <w:r>
-        <w:t>Ces choix déterminants ont eu un impact direct sur le déroulement du projet et lui ont apporté de la fluidité, de la structure.</w:t>
+        <w:t xml:space="preserve">Ces choix déterminants ont eu un impact direct sur le déroulement du projet et lui ont apporté </w:t>
+      </w:r>
+      <w:proofErr w:type="gramStart"/>
+      <w:r>
+        <w:t>de</w:t>
+      </w:r>
+      <w:proofErr w:type="gramEnd"/>
+      <w:r>
+        <w:t xml:space="preserve"> la fluidité, de la structure.</w:t>
       </w:r>
     </w:p>
     <w:p/>
@@ -59,7 +209,23 @@
     </w:p>
     <w:p>
       <w:r>
-        <w:t>Ensuite, j’ai désarticulé mes fichiers HTML en composants Vue, et je les ai placés dans des dossiers components ou pages. A titre d’exemple, j’ai converti index.html en ChatArea.vue et login.html en Login.vue placés dans pages afin d’être accessibles par /login.</w:t>
+        <w:t xml:space="preserve">Ensuite, j’ai désarticulé mes fichiers HTML en composants Vue, et je les ai placés dans des dossiers components ou pages. A titre d’exemple, j’ai converti index.html en </w:t>
+      </w:r>
+      <w:proofErr w:type="spellStart"/>
+      <w:r>
+        <w:t>ChatArea.vue</w:t>
+      </w:r>
+      <w:proofErr w:type="spellEnd"/>
+      <w:r>
+        <w:t xml:space="preserve"> et login.html en </w:t>
+      </w:r>
+      <w:proofErr w:type="spellStart"/>
+      <w:r>
+        <w:t>Login.vue</w:t>
+      </w:r>
+      <w:proofErr w:type="spellEnd"/>
+      <w:r>
+        <w:t xml:space="preserve"> placés dans pages afin d’être accessibles par /login.</w:t>
       </w:r>
     </w:p>
     <w:p/>
@@ -90,13 +256,53 @@
     </w:p>
     <w:p>
       <w:r>
-        <w:t>Problèmes de styles avec le scoped : J’ai également compris que scoped empêchait l’application de certains styles au niveau global ce qui m’a poussé à l’enlever pour certains styles.</w:t>
+        <w:t xml:space="preserve">Problèmes de styles avec le </w:t>
+      </w:r>
+      <w:proofErr w:type="spellStart"/>
+      <w:r>
+        <w:t>scoped</w:t>
+      </w:r>
+      <w:proofErr w:type="spellEnd"/>
+      <w:r>
+        <w:t xml:space="preserve"> : J’ai également compris que </w:t>
+      </w:r>
+      <w:proofErr w:type="spellStart"/>
+      <w:r>
+        <w:t>scoped</w:t>
+      </w:r>
+      <w:proofErr w:type="spellEnd"/>
+      <w:r>
+        <w:t xml:space="preserve"> empêchait l’application de certains styles au niveau global ce qui m’a poussé à l’enlever pour certains styles.</w:t>
       </w:r>
     </w:p>
     <w:p>
       <w:r>
         <w:lastRenderedPageBreak/>
-        <w:t>Erreurs de linting : J’ai dû renommer certains fichiers sous certaines situations (Login.vue en UserLogin.vue par exemple) pour respecter les bonnes pratiques.</w:t>
+        <w:t xml:space="preserve">Erreurs de </w:t>
+      </w:r>
+      <w:proofErr w:type="spellStart"/>
+      <w:r>
+        <w:t>linting</w:t>
+      </w:r>
+      <w:proofErr w:type="spellEnd"/>
+      <w:r>
+        <w:t xml:space="preserve"> : J’ai dû renommer certains fichiers sous certaines situations (</w:t>
+      </w:r>
+      <w:proofErr w:type="spellStart"/>
+      <w:r>
+        <w:t>Login.vue</w:t>
+      </w:r>
+      <w:proofErr w:type="spellEnd"/>
+      <w:r>
+        <w:t xml:space="preserve"> en </w:t>
+      </w:r>
+      <w:proofErr w:type="spellStart"/>
+      <w:r>
+        <w:t>UserLogin.vue</w:t>
+      </w:r>
+      <w:proofErr w:type="spellEnd"/>
+      <w:r>
+        <w:t xml:space="preserve"> par exemple) pour respecter les bonnes pratiques.</w:t>
       </w:r>
     </w:p>
     <w:p>
@@ -106,7 +312,15 @@
     </w:p>
     <w:p>
       <w:r>
-        <w:t xml:space="preserve">Pour conclure, cette migration a permis de mieux structurer mon projet, d’ajouter plus facilement les nouvelles fonctionnalités les plus avancées, tout en rendant le projet plus rapide et plus simple à maintenir. Même si le passage à Nuxt a parfois été difficile, cela est très bénéfique pour la performance et l’organisation de mon projet.  </w:t>
+        <w:t xml:space="preserve">Pour conclure, cette migration a permis de mieux structurer mon projet, d’ajouter plus facilement les nouvelles fonctionnalités les plus avancées, tout en rendant le projet plus rapide et plus simple à maintenir. Même si le passage à </w:t>
+      </w:r>
+      <w:proofErr w:type="spellStart"/>
+      <w:r>
+        <w:t>Nuxt</w:t>
+      </w:r>
+      <w:proofErr w:type="spellEnd"/>
+      <w:r>
+        <w:t xml:space="preserve"> a parfois été difficile, cela est très bénéfique pour la performance et l’organisation de mon projet.  </w:t>
       </w:r>
     </w:p>
     <w:p/>
@@ -115,18 +329,50 @@
         <w:pStyle w:val="Titre2"/>
       </w:pPr>
       <w:r>
-        <w:t>Push github</w:t>
-      </w:r>
+        <w:t xml:space="preserve">Push </w:t>
+      </w:r>
+      <w:proofErr w:type="spellStart"/>
+      <w:r>
+        <w:t>github</w:t>
+      </w:r>
+      <w:proofErr w:type="spellEnd"/>
     </w:p>
     <w:p/>
     <w:p>
-      <w:r>
-        <w:t>npx husky install</w:t>
-      </w:r>
-    </w:p>
-    <w:p>
-      <w:r>
-        <w:t>npx husky set .husky/pre-commit "exit 0"</w:t>
+      <w:proofErr w:type="spellStart"/>
+      <w:proofErr w:type="gramStart"/>
+      <w:r>
+        <w:t>npx</w:t>
+      </w:r>
+      <w:proofErr w:type="spellEnd"/>
+      <w:proofErr w:type="gramEnd"/>
+      <w:r>
+        <w:t xml:space="preserve"> husky </w:t>
+      </w:r>
+      <w:proofErr w:type="spellStart"/>
+      <w:r>
+        <w:t>install</w:t>
+      </w:r>
+      <w:proofErr w:type="spellEnd"/>
+    </w:p>
+    <w:p>
+      <w:proofErr w:type="spellStart"/>
+      <w:proofErr w:type="gramStart"/>
+      <w:r>
+        <w:t>npx</w:t>
+      </w:r>
+      <w:proofErr w:type="spellEnd"/>
+      <w:proofErr w:type="gramEnd"/>
+      <w:r>
+        <w:t xml:space="preserve"> husky set .husky/</w:t>
+      </w:r>
+      <w:proofErr w:type="spellStart"/>
+      <w:r>
+        <w:t>pre</w:t>
+      </w:r>
+      <w:proofErr w:type="spellEnd"/>
+      <w:r>
+        <w:t>-commit "exit 0"</w:t>
       </w:r>
     </w:p>
     <w:p>
@@ -156,10 +402,26 @@
         <w:t>courte description</w:t>
       </w:r>
       <w:r>
-        <w:t xml:space="preserve"> du changement, par exemple : feat: ajout de la fonctionnalité de chat.</w:t>
-      </w:r>
-      <w:r>
-        <w:t xml:space="preserve"> J’ai eu des soucis, mais une fois le message de commit arrangé, le commit est passé.</w:t>
+        <w:t xml:space="preserve"> du changement, par exemple : </w:t>
+      </w:r>
+      <w:proofErr w:type="gramStart"/>
+      <w:r>
+        <w:t>feat:</w:t>
+      </w:r>
+      <w:proofErr w:type="gramEnd"/>
+      <w:r>
+        <w:t xml:space="preserve"> ajout de la fonctionnalité de chat.</w:t>
+      </w:r>
+      <w:r>
+        <w:t xml:space="preserve"> J’ai eu des soucis, mais une fois le message de commit </w:t>
+      </w:r>
+      <w:proofErr w:type="gramStart"/>
+      <w:r>
+        <w:t>arrangé</w:t>
+      </w:r>
+      <w:proofErr w:type="gramEnd"/>
+      <w:r>
+        <w:t>, le commit est passé.</w:t>
       </w:r>
     </w:p>
     <w:sectPr>
@@ -774,6 +1036,7 @@
   <w:style w:type="character" w:default="1" w:styleId="Policepardfaut">
     <w:name w:val="Default Paragraph Font"/>
     <w:uiPriority w:val="1"/>
+    <w:semiHidden/>
     <w:unhideWhenUsed/>
   </w:style>
   <w:style w:type="table" w:default="1" w:styleId="TableauNormal">

</xml_diff>

<commit_message>
feat: add landing page + handle submit + css + icn
</commit_message>
<xml_diff>
--- a/documents/setup.docx
+++ b/documents/setup.docx
@@ -4,7 +4,7 @@
   <w:body>
     <w:p>
       <w:r>
-        <w:t xml:space="preserve">Dans le but d’améliorer mon projet initialement élaboré avec HTML, CSS et JavaScript, j’ai opté pour le cadre du </w:t>
+        <w:t xml:space="preserve">Pour améliorer mon projet initial conçu en HTML, CSS et JavaScript, j'ai choisi d'utiliser le </w:t>
       </w:r>
       <w:proofErr w:type="spellStart"/>
       <w:r>
@@ -12,318 +12,204 @@
       </w:r>
       <w:proofErr w:type="spellEnd"/>
       <w:r>
-        <w:t xml:space="preserve"> Nuxt.js basé sur Vue.js et notamment pour mieux organiser le code</w:t>
-      </w:r>
+        <w:t xml:space="preserve"> Nuxt.js, basé sur Vue.js. Ce choix m'a permis de mieux structurer mon code et d'explorer des fonctionnalités avancées.</w:t>
+      </w:r>
+    </w:p>
+    <w:p/>
+    <w:p>
+      <w:pPr>
+        <w:pStyle w:val="Titre2"/>
+      </w:pPr>
+      <w:r>
+        <w:t>Mise en œuvre de Nuxt.js</w:t>
+      </w:r>
+    </w:p>
+    <w:p>
+      <w:r>
+        <w:t xml:space="preserve">J'ai d'abord installé Node.js pour pouvoir utiliser </w:t>
+      </w:r>
+      <w:proofErr w:type="spellStart"/>
+      <w:r>
+        <w:t>Nuxt</w:t>
+      </w:r>
+      <w:proofErr w:type="spellEnd"/>
+      <w:r>
+        <w:t xml:space="preserve">, puis j'ai configuré mon projet en suivant les étapes de </w:t>
+      </w:r>
+      <w:proofErr w:type="spellStart"/>
+      <w:r>
+        <w:t>npx</w:t>
+      </w:r>
+      <w:proofErr w:type="spellEnd"/>
       <w:r>
         <w:t xml:space="preserve"> </w:t>
       </w:r>
-      <w:r>
-        <w:t xml:space="preserve">et pour développer des fonctions plus avancées. </w:t>
+      <w:proofErr w:type="spellStart"/>
+      <w:r>
+        <w:t>create</w:t>
+      </w:r>
+      <w:proofErr w:type="spellEnd"/>
+      <w:r>
+        <w:t>-</w:t>
+      </w:r>
+      <w:proofErr w:type="spellStart"/>
+      <w:r>
+        <w:t>nuxt</w:t>
+      </w:r>
+      <w:proofErr w:type="spellEnd"/>
+      <w:r>
+        <w:t>-app. Voici les choix que j'ai faits en fonction de mes besoins :</w:t>
       </w:r>
     </w:p>
     <w:p/>
     <w:p>
+      <w:r>
+        <w:t xml:space="preserve">Gestionnaire de packages : J'ai opté pour </w:t>
+      </w:r>
+      <w:proofErr w:type="spellStart"/>
+      <w:r>
+        <w:t>npm</w:t>
+      </w:r>
+      <w:proofErr w:type="spellEnd"/>
+      <w:r>
+        <w:t>.</w:t>
+      </w:r>
+    </w:p>
+    <w:p>
+      <w:r>
+        <w:t xml:space="preserve">Moteur de </w:t>
+      </w:r>
+      <w:proofErr w:type="spellStart"/>
+      <w:r>
+        <w:t>template</w:t>
+      </w:r>
+      <w:proofErr w:type="spellEnd"/>
+      <w:r>
+        <w:t xml:space="preserve"> : J'ai conservé HTML.</w:t>
+      </w:r>
+    </w:p>
+    <w:p>
+      <w:r>
+        <w:t xml:space="preserve">Modules de </w:t>
+      </w:r>
+      <w:proofErr w:type="spellStart"/>
+      <w:r>
+        <w:t>Nuxt</w:t>
+      </w:r>
+      <w:proofErr w:type="spellEnd"/>
+      <w:r>
+        <w:t xml:space="preserve"> : J'ai ajouté Axios pour simplifier les requêtes, ainsi que PWA pour améliorer la performance de l'application.</w:t>
+      </w:r>
+    </w:p>
+    <w:p>
+      <w:proofErr w:type="spellStart"/>
+      <w:r>
+        <w:t>Linting</w:t>
+      </w:r>
+      <w:proofErr w:type="spellEnd"/>
+      <w:r>
+        <w:t xml:space="preserve"> et CI : J'ai choisi </w:t>
+      </w:r>
+      <w:proofErr w:type="spellStart"/>
+      <w:r>
+        <w:t>ESLint</w:t>
+      </w:r>
+      <w:proofErr w:type="spellEnd"/>
+      <w:r>
+        <w:t xml:space="preserve"> pour garder mon code propre et organisé. Même si j'ai encore un peu de mal à saisir toutes ses fonctionnalités, je sais que ça m'aide à éviter les erreurs de syntaxe.</w:t>
+      </w:r>
+    </w:p>
+    <w:p>
+      <w:r>
+        <w:t>Mode de rendu : J'ai sélectionné le rendu côté serveur (SSR), pour optimiser le chargement des pages pour les utilisateurs.</w:t>
+      </w:r>
+    </w:p>
+    <w:p>
+      <w:r>
+        <w:t>Ces choix ont apporté structure et fluidité à mon projet.</w:t>
+      </w:r>
+    </w:p>
+    <w:p/>
+    <w:p>
       <w:pPr>
         <w:pStyle w:val="Titre2"/>
       </w:pPr>
       <w:r>
-        <w:t>Mise en œuvre de Nuxt.js</w:t>
-      </w:r>
-    </w:p>
-    <w:p>
-      <w:r>
-        <w:t xml:space="preserve">J’ai dans un premier temps installé Node.js pour pouvoir faire fonctionner </w:t>
+        <w:t>Migration des fichiers HTML, CSS et JavaScript</w:t>
+      </w:r>
+    </w:p>
+    <w:p>
+      <w:r>
+        <w:t xml:space="preserve">J'ai transformé mes fichiers HTML en composants Vue, en les plaçant dans les dossiers appropriés (components ou pages). Par exemple, index.html est devenu </w:t>
       </w:r>
       <w:proofErr w:type="spellStart"/>
       <w:r>
-        <w:t>Nuxt</w:t>
+        <w:t>ChatArea.vue</w:t>
       </w:r>
       <w:proofErr w:type="spellEnd"/>
       <w:r>
-        <w:t xml:space="preserve">, et dans un second temps, j’ai mis en place mon projet </w:t>
+        <w:t xml:space="preserve">, et login.html a été converti en </w:t>
       </w:r>
       <w:proofErr w:type="spellStart"/>
       <w:r>
-        <w:t>Nuxt</w:t>
+        <w:t>Login.vue</w:t>
       </w:r>
       <w:proofErr w:type="spellEnd"/>
       <w:r>
-        <w:t xml:space="preserve"> avec </w:t>
+        <w:t>, accessible via /login.</w:t>
+      </w:r>
+    </w:p>
+    <w:p/>
+    <w:p>
+      <w:pPr>
+        <w:pStyle w:val="Titre2"/>
+      </w:pPr>
+      <w:r>
+        <w:t>Difficultés rencontrées</w:t>
+      </w:r>
+    </w:p>
+    <w:p>
+      <w:r>
+        <w:t>Durant cette transition, j'ai rencontré plusieurs défis :</w:t>
+      </w:r>
+    </w:p>
+    <w:p/>
+    <w:p>
+      <w:r>
+        <w:t>Chemins d'accès : De nombreux chemins n'étaient pas corrects. J'ai dû utiliser les alias @/ et ~/ pour les ajuster.</w:t>
+      </w:r>
+    </w:p>
+    <w:p>
+      <w:r>
+        <w:t>Modules manquants : J'ai dû installer certains modules pour éviter des erreurs de compilation.</w:t>
+      </w:r>
+    </w:p>
+    <w:p>
+      <w:r>
+        <w:t xml:space="preserve">Styles et le </w:t>
       </w:r>
       <w:proofErr w:type="spellStart"/>
       <w:r>
-        <w:t>npx</w:t>
+        <w:t>scoped</w:t>
       </w:r>
       <w:proofErr w:type="spellEnd"/>
       <w:r>
-        <w:t xml:space="preserve"> </w:t>
+        <w:t xml:space="preserve"> : J'ai découvert que le </w:t>
       </w:r>
       <w:proofErr w:type="spellStart"/>
       <w:r>
-        <w:t>create</w:t>
+        <w:t>scoped</w:t>
       </w:r>
       <w:proofErr w:type="spellEnd"/>
       <w:r>
-        <w:t>-</w:t>
-      </w:r>
-      <w:proofErr w:type="spellStart"/>
-      <w:r>
-        <w:t>nuxt</w:t>
-      </w:r>
-      <w:proofErr w:type="spellEnd"/>
-      <w:r>
-        <w:t xml:space="preserve">-app, et j’ai produit certains choix utiles afin de tenir compte de mes besoins : </w:t>
-      </w:r>
-    </w:p>
-    <w:p>
-      <w:r>
-        <w:t xml:space="preserve">Gestionnaire de packages : </w:t>
-      </w:r>
-      <w:proofErr w:type="spellStart"/>
-      <w:r>
-        <w:t>npm</w:t>
-      </w:r>
-      <w:proofErr w:type="spellEnd"/>
-      <w:r>
-        <w:t xml:space="preserve"> est ma préférence (</w:t>
-      </w:r>
-      <w:proofErr w:type="spellStart"/>
-      <w:r>
-        <w:t>yarn</w:t>
-      </w:r>
-      <w:proofErr w:type="spellEnd"/>
-      <w:r>
-        <w:t xml:space="preserve"> étant également proposé).</w:t>
-      </w:r>
-    </w:p>
-    <w:p>
-      <w:r>
-        <w:t xml:space="preserve">Moteur de </w:t>
-      </w:r>
-      <w:proofErr w:type="spellStart"/>
-      <w:r>
-        <w:t>template</w:t>
-      </w:r>
-      <w:proofErr w:type="spellEnd"/>
-      <w:r>
-        <w:t xml:space="preserve"> : j’ai opté pour le choix HTML.</w:t>
-      </w:r>
-    </w:p>
-    <w:p>
-      <w:r>
-        <w:t xml:space="preserve">Modules de </w:t>
-      </w:r>
-      <w:proofErr w:type="spellStart"/>
-      <w:r>
-        <w:t>Nuxt</w:t>
-      </w:r>
-      <w:proofErr w:type="spellEnd"/>
-      <w:r>
-        <w:t xml:space="preserve"> : j’ai rajouté Axios pour simplifier les requêtes et PWA pour donner plus de performance à mon application.</w:t>
-      </w:r>
-    </w:p>
-    <w:p>
-      <w:proofErr w:type="spellStart"/>
-      <w:r>
-        <w:t>Linting</w:t>
-      </w:r>
-      <w:proofErr w:type="spellEnd"/>
-      <w:r>
-        <w:t xml:space="preserve"> and CI (</w:t>
-      </w:r>
-      <w:proofErr w:type="spellStart"/>
-      <w:r>
-        <w:t>Continuous</w:t>
-      </w:r>
-      <w:proofErr w:type="spellEnd"/>
-      <w:r>
-        <w:t xml:space="preserve"> </w:t>
-      </w:r>
-      <w:proofErr w:type="spellStart"/>
-      <w:r>
-        <w:t>Integration</w:t>
-      </w:r>
-      <w:proofErr w:type="spellEnd"/>
-      <w:r>
-        <w:t xml:space="preserve">) : </w:t>
-      </w:r>
-      <w:proofErr w:type="spellStart"/>
-      <w:r>
-        <w:t>ESLint</w:t>
-      </w:r>
-      <w:proofErr w:type="spellEnd"/>
-      <w:r>
-        <w:t xml:space="preserve"> </w:t>
-      </w:r>
-      <w:proofErr w:type="spellStart"/>
-      <w:r>
-        <w:t>a</w:t>
-      </w:r>
-      <w:proofErr w:type="spellEnd"/>
-      <w:r>
-        <w:t xml:space="preserve"> mon choix afin de garder le code propre et bien structuré.</w:t>
-      </w:r>
-      <w:r>
-        <w:t xml:space="preserve"> </w:t>
-      </w:r>
-      <w:proofErr w:type="gramStart"/>
-      <w:r>
-        <w:t>Je savais pas</w:t>
-      </w:r>
-      <w:proofErr w:type="gramEnd"/>
-      <w:r>
-        <w:t xml:space="preserve"> ce que c’est mais, j’ai toujours du mal à savoir à quoi ça sert mais je penses que c’est pour éviter les faute de syntaxe </w:t>
-      </w:r>
-      <w:proofErr w:type="spellStart"/>
-      <w:r>
-        <w:t>etc</w:t>
-      </w:r>
-      <w:proofErr w:type="spellEnd"/>
-      <w:r>
-        <w:t xml:space="preserve"> </w:t>
-      </w:r>
-    </w:p>
-    <w:p>
-      <w:r>
-        <w:t>Rendu mode : j’ai retenu le rendu côté serveur (SSR) pour faire que le site soit plus rapide à charger pour l’utilisateur.</w:t>
-      </w:r>
-    </w:p>
-    <w:p>
-      <w:r>
-        <w:t xml:space="preserve">Ces choix déterminants ont eu un impact direct sur le déroulement du projet et lui ont apporté </w:t>
-      </w:r>
-      <w:proofErr w:type="gramStart"/>
-      <w:r>
-        <w:t>de</w:t>
-      </w:r>
-      <w:proofErr w:type="gramEnd"/>
-      <w:r>
-        <w:t xml:space="preserve"> la fluidité, de la structure.</w:t>
-      </w:r>
-    </w:p>
-    <w:p/>
-    <w:p>
-      <w:r>
-        <w:t>Migration des Fichiers HTML, CSS et JavaScript préexistants</w:t>
-      </w:r>
-    </w:p>
-    <w:p>
-      <w:r>
-        <w:t xml:space="preserve">Ensuite, j’ai désarticulé mes fichiers HTML en composants Vue, et je les ai placés dans des dossiers components ou pages. A titre d’exemple, j’ai converti index.html en </w:t>
-      </w:r>
-      <w:proofErr w:type="spellStart"/>
-      <w:r>
-        <w:t>ChatArea.vue</w:t>
-      </w:r>
-      <w:proofErr w:type="spellEnd"/>
-      <w:r>
-        <w:t xml:space="preserve"> et login.html en </w:t>
-      </w:r>
-      <w:proofErr w:type="spellStart"/>
-      <w:r>
-        <w:t>Login.vue</w:t>
-      </w:r>
-      <w:proofErr w:type="spellEnd"/>
-      <w:r>
-        <w:t xml:space="preserve"> placés dans pages afin d’être accessibles par /login.</w:t>
-      </w:r>
-    </w:p>
-    <w:p/>
+        <w:t xml:space="preserve"> empêche l'application de styles globaux, ce qui m'a poussé à l'enlever dans</w:t>
+      </w:r>
+    </w:p>
     <w:p>
       <w:pPr>
         <w:pStyle w:val="Titre2"/>
       </w:pPr>
-      <w:r>
-        <w:t>Autres interrogations et difficultés rencontrées</w:t>
-      </w:r>
-    </w:p>
-    <w:p/>
-    <w:p>
-      <w:r>
-        <w:t>J'ai rencontré au cours de cette migration un bon nombre d’interrogations et de difficultés :</w:t>
-      </w:r>
-    </w:p>
-    <w:p/>
-    <w:p>
-      <w:r>
-        <w:t>Chemins d’accès non valables : Tout au long du travail, plusieurs chemins de fichiers n’étaient pas les bons, et j’ai donc dû les corriger en utilisant @/ et ~/.</w:t>
-      </w:r>
-    </w:p>
-    <w:p>
-      <w:r>
-        <w:t>Modules absents : Il a fallu procéder à l’installation de certains modules dans le but d’éviter d’avancer avec des erreurs de compilation.</w:t>
-      </w:r>
-    </w:p>
-    <w:p>
-      <w:r>
-        <w:t xml:space="preserve">Problèmes de styles avec le </w:t>
-      </w:r>
-      <w:proofErr w:type="spellStart"/>
-      <w:r>
-        <w:t>scoped</w:t>
-      </w:r>
-      <w:proofErr w:type="spellEnd"/>
-      <w:r>
-        <w:t xml:space="preserve"> : J’ai également compris que </w:t>
-      </w:r>
-      <w:proofErr w:type="spellStart"/>
-      <w:r>
-        <w:t>scoped</w:t>
-      </w:r>
-      <w:proofErr w:type="spellEnd"/>
-      <w:r>
-        <w:t xml:space="preserve"> empêchait l’application de certains styles au niveau global ce qui m’a poussé à l’enlever pour certains styles.</w:t>
-      </w:r>
-    </w:p>
-    <w:p>
-      <w:r>
-        <w:lastRenderedPageBreak/>
-        <w:t xml:space="preserve">Erreurs de </w:t>
-      </w:r>
-      <w:proofErr w:type="spellStart"/>
-      <w:r>
-        <w:t>linting</w:t>
-      </w:r>
-      <w:proofErr w:type="spellEnd"/>
-      <w:r>
-        <w:t xml:space="preserve"> : J’ai dû renommer certains fichiers sous certaines situations (</w:t>
-      </w:r>
-      <w:proofErr w:type="spellStart"/>
-      <w:r>
-        <w:t>Login.vue</w:t>
-      </w:r>
-      <w:proofErr w:type="spellEnd"/>
-      <w:r>
-        <w:t xml:space="preserve"> en </w:t>
-      </w:r>
-      <w:proofErr w:type="spellStart"/>
-      <w:r>
-        <w:t>UserLogin.vue</w:t>
-      </w:r>
-      <w:proofErr w:type="spellEnd"/>
-      <w:r>
-        <w:t xml:space="preserve"> par exemple) pour respecter les bonnes pratiques.</w:t>
-      </w:r>
-    </w:p>
-    <w:p>
-      <w:r>
-        <w:t>Rendu côté serveur (SSR) : J’ai compris que le rendu côté serveur permettait de rendre l’affichage et la vitesse de chargement plus intéressants pour l’utilisateur.</w:t>
-      </w:r>
-    </w:p>
-    <w:p>
-      <w:r>
-        <w:t xml:space="preserve">Pour conclure, cette migration a permis de mieux structurer mon projet, d’ajouter plus facilement les nouvelles fonctionnalités les plus avancées, tout en rendant le projet plus rapide et plus simple à maintenir. Même si le passage à </w:t>
-      </w:r>
-      <w:proofErr w:type="spellStart"/>
-      <w:r>
-        <w:t>Nuxt</w:t>
-      </w:r>
-      <w:proofErr w:type="spellEnd"/>
-      <w:r>
-        <w:t xml:space="preserve"> a parfois été difficile, cela est très bénéfique pour la performance et l’organisation de mon projet.  </w:t>
-      </w:r>
-    </w:p>
-    <w:p/>
+    </w:p>
     <w:p>
       <w:pPr>
         <w:pStyle w:val="Titre2"/>
@@ -432,6 +318,315 @@
     </w:sectPr>
   </w:body>
 </w:document>
+</file>
+
+<file path=word/numbering.xml><?xml version="1.0" encoding="utf-8"?>
+<w:numbering xmlns:wpc="http://schemas.microsoft.com/office/word/2010/wordprocessingCanvas" xmlns:cx="http://schemas.microsoft.com/office/drawing/2014/chartex" xmlns:cx1="http://schemas.microsoft.com/office/drawing/2015/9/8/chartex" xmlns:cx2="http://schemas.microsoft.com/office/drawing/2015/10/21/chartex" xmlns:cx3="http://schemas.microsoft.com/office/drawing/2016/5/9/chartex" xmlns:cx4="http://schemas.microsoft.com/office/drawing/2016/5/10/chartex" xmlns:cx5="http://schemas.microsoft.com/office/drawing/2016/5/11/chartex" xmlns:cx6="http://schemas.microsoft.com/office/drawing/2016/5/12/chartex" xmlns:cx7="http://schemas.microsoft.com/office/drawing/2016/5/13/chartex" xmlns:cx8="http://schemas.microsoft.com/office/drawing/2016/5/14/chartex" xmlns:mc="http://schemas.openxmlformats.org/markup-compatibility/2006" xmlns:aink="http://schemas.microsoft.com/office/drawing/2016/ink" xmlns:am3d="http://schemas.microsoft.com/office/drawing/2017/model3d" xmlns:o="urn:schemas-microsoft-com:office:office" xmlns:oel="http://schemas.microsoft.com/office/2019/extlst" xmlns:r="http://schemas.openxmlformats.org/officeDocument/2006/relationships" xmlns:m="http://schemas.openxmlformats.org/officeDocument/2006/math" xmlns:v="urn:schemas-microsoft-com:vml" xmlns:wp14="http://schemas.microsoft.com/office/word/2010/wordprocessingDrawing" xmlns:wp="http://schemas.openxmlformats.org/drawingml/2006/wordprocessingDrawing" xmlns:w10="urn:schemas-microsoft-com:office:word" xmlns:w="http://schemas.openxmlformats.org/wordprocessingml/2006/main" xmlns:w14="http://schemas.microsoft.com/office/word/2010/wordml" xmlns:w15="http://schemas.microsoft.com/office/word/2012/wordml" xmlns:w16cex="http://schemas.microsoft.com/office/word/2018/wordml/cex" xmlns:w16cid="http://schemas.microsoft.com/office/word/2016/wordml/cid" xmlns:w16="http://schemas.microsoft.com/office/word/2018/wordml" xmlns:w16du="http://schemas.microsoft.com/office/word/2023/wordml/word16du" xmlns:w16sdtdh="http://schemas.microsoft.com/office/word/2020/wordml/sdtdatahash" xmlns:w16se="http://schemas.microsoft.com/office/word/2015/wordml/symex" xmlns:wpg="http://schemas.microsoft.com/office/word/2010/wordprocessingGroup" xmlns:wpi="http://schemas.microsoft.com/office/word/2010/wordprocessingInk" xmlns:wne="http://schemas.microsoft.com/office/word/2006/wordml" xmlns:wps="http://schemas.microsoft.com/office/word/2010/wordprocessingShape" mc:Ignorable="w14 w15 w16se w16cid w16 w16cex w16sdtdh w16du wp14">
+  <w:abstractNum w:abstractNumId="0" w15:restartNumberingAfterBreak="0">
+    <w:nsid w:val="26524DFD"/>
+    <w:multiLevelType w:val="multilevel"/>
+    <w:tmpl w:val="53BA8718"/>
+    <w:lvl w:ilvl="0">
+      <w:start w:val="1"/>
+      <w:numFmt w:val="bullet"/>
+      <w:lvlText w:val=""/>
+      <w:lvlJc w:val="left"/>
+      <w:pPr>
+        <w:tabs>
+          <w:tab w:val="num" w:pos="720"/>
+        </w:tabs>
+        <w:ind w:left="720" w:hanging="360"/>
+      </w:pPr>
+      <w:rPr>
+        <w:rFonts w:ascii="Symbol" w:hAnsi="Symbol" w:hint="default"/>
+        <w:sz w:val="20"/>
+      </w:rPr>
+    </w:lvl>
+    <w:lvl w:ilvl="1" w:tentative="1">
+      <w:start w:val="1"/>
+      <w:numFmt w:val="bullet"/>
+      <w:lvlText w:val="o"/>
+      <w:lvlJc w:val="left"/>
+      <w:pPr>
+        <w:tabs>
+          <w:tab w:val="num" w:pos="1440"/>
+        </w:tabs>
+        <w:ind w:left="1440" w:hanging="360"/>
+      </w:pPr>
+      <w:rPr>
+        <w:rFonts w:ascii="Courier New" w:hAnsi="Courier New" w:hint="default"/>
+        <w:sz w:val="20"/>
+      </w:rPr>
+    </w:lvl>
+    <w:lvl w:ilvl="2" w:tentative="1">
+      <w:start w:val="1"/>
+      <w:numFmt w:val="bullet"/>
+      <w:lvlText w:val=""/>
+      <w:lvlJc w:val="left"/>
+      <w:pPr>
+        <w:tabs>
+          <w:tab w:val="num" w:pos="2160"/>
+        </w:tabs>
+        <w:ind w:left="2160" w:hanging="360"/>
+      </w:pPr>
+      <w:rPr>
+        <w:rFonts w:ascii="Wingdings" w:hAnsi="Wingdings" w:hint="default"/>
+        <w:sz w:val="20"/>
+      </w:rPr>
+    </w:lvl>
+    <w:lvl w:ilvl="3" w:tentative="1">
+      <w:start w:val="1"/>
+      <w:numFmt w:val="bullet"/>
+      <w:lvlText w:val=""/>
+      <w:lvlJc w:val="left"/>
+      <w:pPr>
+        <w:tabs>
+          <w:tab w:val="num" w:pos="2880"/>
+        </w:tabs>
+        <w:ind w:left="2880" w:hanging="360"/>
+      </w:pPr>
+      <w:rPr>
+        <w:rFonts w:ascii="Wingdings" w:hAnsi="Wingdings" w:hint="default"/>
+        <w:sz w:val="20"/>
+      </w:rPr>
+    </w:lvl>
+    <w:lvl w:ilvl="4" w:tentative="1">
+      <w:start w:val="1"/>
+      <w:numFmt w:val="bullet"/>
+      <w:lvlText w:val=""/>
+      <w:lvlJc w:val="left"/>
+      <w:pPr>
+        <w:tabs>
+          <w:tab w:val="num" w:pos="3600"/>
+        </w:tabs>
+        <w:ind w:left="3600" w:hanging="360"/>
+      </w:pPr>
+      <w:rPr>
+        <w:rFonts w:ascii="Wingdings" w:hAnsi="Wingdings" w:hint="default"/>
+        <w:sz w:val="20"/>
+      </w:rPr>
+    </w:lvl>
+    <w:lvl w:ilvl="5" w:tentative="1">
+      <w:start w:val="1"/>
+      <w:numFmt w:val="bullet"/>
+      <w:lvlText w:val=""/>
+      <w:lvlJc w:val="left"/>
+      <w:pPr>
+        <w:tabs>
+          <w:tab w:val="num" w:pos="4320"/>
+        </w:tabs>
+        <w:ind w:left="4320" w:hanging="360"/>
+      </w:pPr>
+      <w:rPr>
+        <w:rFonts w:ascii="Wingdings" w:hAnsi="Wingdings" w:hint="default"/>
+        <w:sz w:val="20"/>
+      </w:rPr>
+    </w:lvl>
+    <w:lvl w:ilvl="6" w:tentative="1">
+      <w:start w:val="1"/>
+      <w:numFmt w:val="bullet"/>
+      <w:lvlText w:val=""/>
+      <w:lvlJc w:val="left"/>
+      <w:pPr>
+        <w:tabs>
+          <w:tab w:val="num" w:pos="5040"/>
+        </w:tabs>
+        <w:ind w:left="5040" w:hanging="360"/>
+      </w:pPr>
+      <w:rPr>
+        <w:rFonts w:ascii="Wingdings" w:hAnsi="Wingdings" w:hint="default"/>
+        <w:sz w:val="20"/>
+      </w:rPr>
+    </w:lvl>
+    <w:lvl w:ilvl="7" w:tentative="1">
+      <w:start w:val="1"/>
+      <w:numFmt w:val="bullet"/>
+      <w:lvlText w:val=""/>
+      <w:lvlJc w:val="left"/>
+      <w:pPr>
+        <w:tabs>
+          <w:tab w:val="num" w:pos="5760"/>
+        </w:tabs>
+        <w:ind w:left="5760" w:hanging="360"/>
+      </w:pPr>
+      <w:rPr>
+        <w:rFonts w:ascii="Wingdings" w:hAnsi="Wingdings" w:hint="default"/>
+        <w:sz w:val="20"/>
+      </w:rPr>
+    </w:lvl>
+    <w:lvl w:ilvl="8" w:tentative="1">
+      <w:start w:val="1"/>
+      <w:numFmt w:val="bullet"/>
+      <w:lvlText w:val=""/>
+      <w:lvlJc w:val="left"/>
+      <w:pPr>
+        <w:tabs>
+          <w:tab w:val="num" w:pos="6480"/>
+        </w:tabs>
+        <w:ind w:left="6480" w:hanging="360"/>
+      </w:pPr>
+      <w:rPr>
+        <w:rFonts w:ascii="Wingdings" w:hAnsi="Wingdings" w:hint="default"/>
+        <w:sz w:val="20"/>
+      </w:rPr>
+    </w:lvl>
+  </w:abstractNum>
+  <w:abstractNum w:abstractNumId="1" w15:restartNumberingAfterBreak="0">
+    <w:nsid w:val="2B8D7470"/>
+    <w:multiLevelType w:val="multilevel"/>
+    <w:tmpl w:val="7996D4B2"/>
+    <w:lvl w:ilvl="0">
+      <w:start w:val="1"/>
+      <w:numFmt w:val="bullet"/>
+      <w:lvlText w:val=""/>
+      <w:lvlJc w:val="left"/>
+      <w:pPr>
+        <w:tabs>
+          <w:tab w:val="num" w:pos="720"/>
+        </w:tabs>
+        <w:ind w:left="720" w:hanging="360"/>
+      </w:pPr>
+      <w:rPr>
+        <w:rFonts w:ascii="Symbol" w:hAnsi="Symbol" w:hint="default"/>
+        <w:sz w:val="20"/>
+      </w:rPr>
+    </w:lvl>
+    <w:lvl w:ilvl="1" w:tentative="1">
+      <w:start w:val="1"/>
+      <w:numFmt w:val="bullet"/>
+      <w:lvlText w:val="o"/>
+      <w:lvlJc w:val="left"/>
+      <w:pPr>
+        <w:tabs>
+          <w:tab w:val="num" w:pos="1440"/>
+        </w:tabs>
+        <w:ind w:left="1440" w:hanging="360"/>
+      </w:pPr>
+      <w:rPr>
+        <w:rFonts w:ascii="Courier New" w:hAnsi="Courier New" w:hint="default"/>
+        <w:sz w:val="20"/>
+      </w:rPr>
+    </w:lvl>
+    <w:lvl w:ilvl="2" w:tentative="1">
+      <w:start w:val="1"/>
+      <w:numFmt w:val="bullet"/>
+      <w:lvlText w:val=""/>
+      <w:lvlJc w:val="left"/>
+      <w:pPr>
+        <w:tabs>
+          <w:tab w:val="num" w:pos="2160"/>
+        </w:tabs>
+        <w:ind w:left="2160" w:hanging="360"/>
+      </w:pPr>
+      <w:rPr>
+        <w:rFonts w:ascii="Wingdings" w:hAnsi="Wingdings" w:hint="default"/>
+        <w:sz w:val="20"/>
+      </w:rPr>
+    </w:lvl>
+    <w:lvl w:ilvl="3" w:tentative="1">
+      <w:start w:val="1"/>
+      <w:numFmt w:val="bullet"/>
+      <w:lvlText w:val=""/>
+      <w:lvlJc w:val="left"/>
+      <w:pPr>
+        <w:tabs>
+          <w:tab w:val="num" w:pos="2880"/>
+        </w:tabs>
+        <w:ind w:left="2880" w:hanging="360"/>
+      </w:pPr>
+      <w:rPr>
+        <w:rFonts w:ascii="Wingdings" w:hAnsi="Wingdings" w:hint="default"/>
+        <w:sz w:val="20"/>
+      </w:rPr>
+    </w:lvl>
+    <w:lvl w:ilvl="4" w:tentative="1">
+      <w:start w:val="1"/>
+      <w:numFmt w:val="bullet"/>
+      <w:lvlText w:val=""/>
+      <w:lvlJc w:val="left"/>
+      <w:pPr>
+        <w:tabs>
+          <w:tab w:val="num" w:pos="3600"/>
+        </w:tabs>
+        <w:ind w:left="3600" w:hanging="360"/>
+      </w:pPr>
+      <w:rPr>
+        <w:rFonts w:ascii="Wingdings" w:hAnsi="Wingdings" w:hint="default"/>
+        <w:sz w:val="20"/>
+      </w:rPr>
+    </w:lvl>
+    <w:lvl w:ilvl="5" w:tentative="1">
+      <w:start w:val="1"/>
+      <w:numFmt w:val="bullet"/>
+      <w:lvlText w:val=""/>
+      <w:lvlJc w:val="left"/>
+      <w:pPr>
+        <w:tabs>
+          <w:tab w:val="num" w:pos="4320"/>
+        </w:tabs>
+        <w:ind w:left="4320" w:hanging="360"/>
+      </w:pPr>
+      <w:rPr>
+        <w:rFonts w:ascii="Wingdings" w:hAnsi="Wingdings" w:hint="default"/>
+        <w:sz w:val="20"/>
+      </w:rPr>
+    </w:lvl>
+    <w:lvl w:ilvl="6" w:tentative="1">
+      <w:start w:val="1"/>
+      <w:numFmt w:val="bullet"/>
+      <w:lvlText w:val=""/>
+      <w:lvlJc w:val="left"/>
+      <w:pPr>
+        <w:tabs>
+          <w:tab w:val="num" w:pos="5040"/>
+        </w:tabs>
+        <w:ind w:left="5040" w:hanging="360"/>
+      </w:pPr>
+      <w:rPr>
+        <w:rFonts w:ascii="Wingdings" w:hAnsi="Wingdings" w:hint="default"/>
+        <w:sz w:val="20"/>
+      </w:rPr>
+    </w:lvl>
+    <w:lvl w:ilvl="7" w:tentative="1">
+      <w:start w:val="1"/>
+      <w:numFmt w:val="bullet"/>
+      <w:lvlText w:val=""/>
+      <w:lvlJc w:val="left"/>
+      <w:pPr>
+        <w:tabs>
+          <w:tab w:val="num" w:pos="5760"/>
+        </w:tabs>
+        <w:ind w:left="5760" w:hanging="360"/>
+      </w:pPr>
+      <w:rPr>
+        <w:rFonts w:ascii="Wingdings" w:hAnsi="Wingdings" w:hint="default"/>
+        <w:sz w:val="20"/>
+      </w:rPr>
+    </w:lvl>
+    <w:lvl w:ilvl="8" w:tentative="1">
+      <w:start w:val="1"/>
+      <w:numFmt w:val="bullet"/>
+      <w:lvlText w:val=""/>
+      <w:lvlJc w:val="left"/>
+      <w:pPr>
+        <w:tabs>
+          <w:tab w:val="num" w:pos="6480"/>
+        </w:tabs>
+        <w:ind w:left="6480" w:hanging="360"/>
+      </w:pPr>
+      <w:rPr>
+        <w:rFonts w:ascii="Wingdings" w:hAnsi="Wingdings" w:hint="default"/>
+        <w:sz w:val="20"/>
+      </w:rPr>
+    </w:lvl>
+  </w:abstractNum>
+  <w:num w:numId="1" w16cid:durableId="389113339">
+    <w:abstractNumId w:val="0"/>
+  </w:num>
+  <w:num w:numId="2" w16cid:durableId="406002502">
+    <w:abstractNumId w:val="1"/>
+  </w:num>
+</w:numbering>
 </file>
 
 <file path=word/styles.xml><?xml version="1.0" encoding="utf-8"?>
@@ -1036,7 +1231,6 @@
   <w:style w:type="character" w:default="1" w:styleId="Policepardfaut">
     <w:name w:val="Default Paragraph Font"/>
     <w:uiPriority w:val="1"/>
-    <w:semiHidden/>
     <w:unhideWhenUsed/>
   </w:style>
   <w:style w:type="table" w:default="1" w:styleId="TableauNormal">

</xml_diff>